<commit_message>
Enforce Minimized DFA build before running simulation
</commit_message>
<xml_diff>
--- a/Project Report/Automata Project Report.docx
+++ b/Project Report/Automata Project Report.docx
@@ -7,6 +7,8 @@
         <w:spacing w:after="0" w:line="259" w:lineRule="auto"/>
       </w:pPr>
       <w:bookmarkStart w:id="0" w:name="theory_of_automata_regex_to_dfa_m_9a9121"/>
+      <w:bookmarkStart w:id="1" w:name="_GoBack"/>
+      <w:bookmarkEnd w:id="1"/>
     </w:p>
     <w:p>
       <w:pPr>
@@ -2895,8 +2897,6 @@
         </w:rPr>
         <w:br w:type="page"/>
       </w:r>
-      <w:bookmarkStart w:id="1" w:name="_GoBack"/>
-      <w:bookmarkEnd w:id="1"/>
     </w:p>
     <w:p>
       <w:pPr>
@@ -2908,14 +2908,7 @@
           <w:sz w:val="56"/>
         </w:rPr>
         <w:lastRenderedPageBreak/>
-        <w:t>T</w:t>
-      </w:r>
-      <w:r>
-        <w:rPr>
-          <w:b/>
-          <w:sz w:val="56"/>
-        </w:rPr>
-        <w:t>heory of Automata: Regex to DFA Minimization Project</w:t>
+        <w:t>Theory of Automata: Regex to DFA Minimization Project</w:t>
       </w:r>
       <w:bookmarkEnd w:id="0"/>
     </w:p>
@@ -2938,10 +2931,7 @@
         <w:spacing w:after="210"/>
       </w:pPr>
       <w:r>
-        <w:t>This project implements a complete pipeline for converting regular expressions into deterministic finite automata (DFA) and minimizing them. The application demonstrates the theoretical foundations of formal language theory through practical implementation</w:t>
-      </w:r>
-      <w:r>
-        <w:t xml:space="preserve"> and provides an interactive GUI for testing and visualization.</w:t>
+        <w:t>This project implements a complete pipeline for converting regular expressions into deterministic finite automata (DFA) and minimizing them. The application demonstrates the theoretical foundations of formal language theory through practical implementation and provides an interactive GUI for testing and visualization.</w:t>
       </w:r>
     </w:p>
     <w:p>
@@ -2987,10 +2977,7 @@
         <w:spacing w:after="210"/>
       </w:pPr>
       <w:r>
-        <w:t>The objective of this project is to implement a comprehensive regex simulator that converts a given regular expression into an equivalent NFA (using Tho</w:t>
-      </w:r>
-      <w:r>
-        <w:t>mpson's Construction), then converts it to a DFA (using Subset Construction), and finally minimizes it (using Table-Filling Algorithm). The implementation includes:</w:t>
+        <w:t>The objective of this project is to implement a comprehensive regex simulator that converts a given regular expression into an equivalent NFA (using Thompson's Construction), then converts it to a DFA (using Subset Construction), and finally minimizes it (using Table-Filling Algorithm). The implementation includes:</w:t>
       </w:r>
     </w:p>
     <w:p>
@@ -3015,13 +3002,7 @@
         <w:rPr>
           <w:rFonts w:eastAsia="Georgia" w:hAnsi="Georgia" w:cs="Georgia"/>
         </w:rPr>
-        <w:t>ε-NFA generation from regex using Thompson's Cons</w:t>
-      </w:r>
-      <w:r>
-        <w:rPr>
-          <w:rFonts w:eastAsia="Georgia" w:hAnsi="Georgia" w:cs="Georgia"/>
-        </w:rPr>
-        <w:t>truction</w:t>
+        <w:t>ε-NFA generation from regex using Thompson's Construction</w:t>
       </w:r>
     </w:p>
     <w:p>
@@ -3095,10 +3076,7 @@
         <w:spacing w:after="210"/>
       </w:pPr>
       <w:r>
-        <w:t>The project uses the f</w:t>
-      </w:r>
-      <w:r>
-        <w:t>ollowing regular expression:</w:t>
+        <w:t>The project uses the following regular expression:</w:t>
       </w:r>
     </w:p>
     <w:p>
@@ -3862,10 +3840,7 @@
         <w:t>Single Symbol (a):</w:t>
       </w:r>
       <w:r>
-        <w:t xml:space="preserve"> Two states with one d</w:t>
-      </w:r>
-      <w:r>
-        <w:t>irect transition</w:t>
+        <w:t xml:space="preserve"> Two states with one direct transition</w:t>
       </w:r>
     </w:p>
     <w:p>
@@ -4473,13 +4448,7 @@
               <w:rPr>
                 <w:rFonts w:ascii="Cambria Math" w:hAnsi="Cambria Math"/>
               </w:rPr>
-              <m:t>acce</m:t>
-            </m:r>
-            <m:r>
-              <w:rPr>
-                <w:rFonts w:ascii="Cambria Math" w:hAnsi="Cambria Math"/>
-              </w:rPr>
-              <m:t>pt</m:t>
+              <m:t>accept</m:t>
             </m:r>
           </m:sub>
         </m:sSub>
@@ -4887,13 +4856,7 @@
               <w:rPr>
                 <w:rFonts w:ascii="Cambria Math" w:hAnsi="Cambria Math"/>
               </w:rPr>
-              <m:t>s</m:t>
-            </m:r>
-            <m:r>
-              <w:rPr>
-                <w:rFonts w:ascii="Cambria Math" w:hAnsi="Cambria Math"/>
-              </w:rPr>
-              <m:t>tart</m:t>
+              <m:t>start</m:t>
             </m:r>
           </m:sub>
         </m:sSub>
@@ -5564,10 +5527,7 @@
       </w:r>
       <w:r>
         <w:br/>
-        <w:t xml:space="preserve">For each </w:t>
-      </w:r>
-      <w:r>
-        <w:t xml:space="preserve">DFA state (NFA subset) </w:t>
+        <w:t xml:space="preserve">For each DFA state (NFA subset) </w:t>
       </w:r>
       <m:oMath>
         <m:r>
@@ -5828,10 +5788,7 @@
         </w:numPr>
       </w:pPr>
       <w:r>
-        <w:t>A DFA state is an acc</w:t>
-      </w:r>
-      <w:r>
-        <w:t>ept state if it contains any NFA accept state</w:t>
+        <w:t>A DFA state is an accept state if it contains any NFA accept state</w:t>
       </w:r>
     </w:p>
     <w:p>
@@ -5997,25 +5954,7 @@
           <w:rPr>
             <w:rFonts w:ascii="Cambria Math" w:hAnsi="Cambria Math"/>
           </w:rPr>
-          <m:t xml:space="preserve"> </m:t>
-        </m:r>
-        <m:r>
-          <m:rPr>
-            <m:sty m:val="p"/>
-          </m:rPr>
-          <w:rPr>
-            <w:rFonts w:ascii="Cambria Math" w:hAnsi="Cambria Math"/>
-          </w:rPr>
-          <m:t>⟺</m:t>
-        </m:r>
-        <m:r>
-          <m:rPr>
-            <m:sty m:val="p"/>
-          </m:rPr>
-          <w:rPr>
-            <w:rFonts w:ascii="Cambria Math" w:hAnsi="Cambria Math"/>
-          </w:rPr>
-          <m:t xml:space="preserve"> </m:t>
+          <m:t xml:space="preserve"> ⟺ </m:t>
         </m:r>
         <m:r>
           <w:rPr>
@@ -6382,10 +6321,7 @@
         </m:r>
       </m:oMath>
       <w:r>
-        <w:t xml:space="preserve"> i</w:t>
-      </w:r>
-      <w:r>
-        <w:t xml:space="preserve">s marked (distinguishable), mark </w:t>
+        <w:t xml:space="preserve"> is marked (distinguishable), mark </w:t>
       </w:r>
       <m:oMath>
         <m:r>
@@ -6645,41 +6581,86 @@
           <w:rStyle w:val="VerbatimChar"/>
           <w:shd w:val="clear" w:color="auto" w:fill="F8F8FA"/>
         </w:rPr>
-        <w:t>mi</w:t>
-      </w:r>
+        <w:t>minimize_dfa</w:t>
+      </w:r>
+      <w:proofErr w:type="spellEnd"/>
       <w:r>
         <w:rPr>
           <w:rStyle w:val="VerbatimChar"/>
           <w:shd w:val="clear" w:color="auto" w:fill="F8F8FA"/>
         </w:rPr>
-        <w:t>nimize_dfa</w:t>
-      </w:r>
-      <w:proofErr w:type="spellEnd"/>
+        <w:t>(</w:t>
+      </w:r>
+      <w:proofErr w:type="spellStart"/>
       <w:r>
         <w:rPr>
           <w:rStyle w:val="VerbatimChar"/>
           <w:shd w:val="clear" w:color="auto" w:fill="F8F8FA"/>
         </w:rPr>
-        <w:t>(</w:t>
-      </w:r>
-      <w:proofErr w:type="spellStart"/>
+        <w:t>dfa</w:t>
+      </w:r>
+      <w:proofErr w:type="spellEnd"/>
       <w:r>
         <w:rPr>
           <w:rStyle w:val="VerbatimChar"/>
           <w:shd w:val="clear" w:color="auto" w:fill="F8F8FA"/>
         </w:rPr>
-        <w:t>dfa</w:t>
-      </w:r>
-      <w:proofErr w:type="spellEnd"/>
+        <w:t>)</w:t>
+      </w:r>
+      <w:r>
+        <w:t xml:space="preserve"> - Table-Filling minimization</w:t>
+      </w:r>
+    </w:p>
+    <w:p>
+      <w:pPr>
+        <w:numPr>
+          <w:ilvl w:val="0"/>
+          <w:numId w:val="16"/>
+        </w:numPr>
+      </w:pPr>
+      <w:proofErr w:type="spellStart"/>
       <w:r>
         <w:rPr>
           <w:rStyle w:val="VerbatimChar"/>
           <w:shd w:val="clear" w:color="auto" w:fill="F8F8FA"/>
         </w:rPr>
-        <w:t>)</w:t>
-      </w:r>
-      <w:r>
-        <w:t xml:space="preserve"> - Table-Filling minimization</w:t>
+        <w:t>simulate_</w:t>
+      </w:r>
+      <w:proofErr w:type="gramStart"/>
+      <w:r>
+        <w:rPr>
+          <w:rStyle w:val="VerbatimChar"/>
+          <w:shd w:val="clear" w:color="auto" w:fill="F8F8FA"/>
+        </w:rPr>
+        <w:t>dfa</w:t>
+      </w:r>
+      <w:proofErr w:type="spellEnd"/>
+      <w:r>
+        <w:rPr>
+          <w:rStyle w:val="VerbatimChar"/>
+          <w:shd w:val="clear" w:color="auto" w:fill="F8F8FA"/>
+        </w:rPr>
+        <w:t>(</w:t>
+      </w:r>
+      <w:proofErr w:type="spellStart"/>
+      <w:proofErr w:type="gramEnd"/>
+      <w:r>
+        <w:rPr>
+          <w:rStyle w:val="VerbatimChar"/>
+          <w:shd w:val="clear" w:color="auto" w:fill="F8F8FA"/>
+        </w:rPr>
+        <w:t>dfa</w:t>
+      </w:r>
+      <w:proofErr w:type="spellEnd"/>
+      <w:r>
+        <w:rPr>
+          <w:rStyle w:val="VerbatimChar"/>
+          <w:shd w:val="clear" w:color="auto" w:fill="F8F8FA"/>
+        </w:rPr>
+        <w:t>, string)</w:t>
+      </w:r>
+      <w:r>
+        <w:t xml:space="preserve"> - String matching with step-by-step logging</w:t>
       </w:r>
     </w:p>
     <w:p>
@@ -6689,58 +6670,6 @@
           <w:numId w:val="16"/>
         </w:numPr>
       </w:pPr>
-      <w:proofErr w:type="spellStart"/>
-      <w:r>
-        <w:rPr>
-          <w:rStyle w:val="VerbatimChar"/>
-          <w:shd w:val="clear" w:color="auto" w:fill="F8F8FA"/>
-        </w:rPr>
-        <w:t>simulate_</w:t>
-      </w:r>
-      <w:proofErr w:type="gramStart"/>
-      <w:r>
-        <w:rPr>
-          <w:rStyle w:val="VerbatimChar"/>
-          <w:shd w:val="clear" w:color="auto" w:fill="F8F8FA"/>
-        </w:rPr>
-        <w:t>dfa</w:t>
-      </w:r>
-      <w:proofErr w:type="spellEnd"/>
-      <w:r>
-        <w:rPr>
-          <w:rStyle w:val="VerbatimChar"/>
-          <w:shd w:val="clear" w:color="auto" w:fill="F8F8FA"/>
-        </w:rPr>
-        <w:t>(</w:t>
-      </w:r>
-      <w:proofErr w:type="spellStart"/>
-      <w:proofErr w:type="gramEnd"/>
-      <w:r>
-        <w:rPr>
-          <w:rStyle w:val="VerbatimChar"/>
-          <w:shd w:val="clear" w:color="auto" w:fill="F8F8FA"/>
-        </w:rPr>
-        <w:t>dfa</w:t>
-      </w:r>
-      <w:proofErr w:type="spellEnd"/>
-      <w:r>
-        <w:rPr>
-          <w:rStyle w:val="VerbatimChar"/>
-          <w:shd w:val="clear" w:color="auto" w:fill="F8F8FA"/>
-        </w:rPr>
-        <w:t>, string)</w:t>
-      </w:r>
-      <w:r>
-        <w:t xml:space="preserve"> - String matching with step-by-step logging</w:t>
-      </w:r>
-    </w:p>
-    <w:p>
-      <w:pPr>
-        <w:numPr>
-          <w:ilvl w:val="0"/>
-          <w:numId w:val="16"/>
-        </w:numPr>
-      </w:pPr>
       <w:r>
         <w:t>NFA and DFA data structures</w:t>
       </w:r>
@@ -6886,10 +6815,7 @@
         </w:numPr>
       </w:pPr>
       <w:r>
-        <w:t>Transition table vie</w:t>
-      </w:r>
-      <w:r>
-        <w:t>w (</w:t>
+        <w:t>Transition table view (</w:t>
       </w:r>
       <w:proofErr w:type="spellStart"/>
       <w:r>
@@ -7028,10 +6954,7 @@
         </w:numPr>
       </w:pPr>
       <w:r>
-        <w:t xml:space="preserve">states: set of state </w:t>
-      </w:r>
-      <w:r>
-        <w:t>names</w:t>
+        <w:t>states: set of state names</w:t>
       </w:r>
     </w:p>
     <w:p>
@@ -8063,13 +7986,7 @@
         <w:rPr>
           <w:b/>
         </w:rPr>
-        <w:t>-closure Optimiz</w:t>
-      </w:r>
-      <w:r>
-        <w:rPr>
-          <w:b/>
-        </w:rPr>
-        <w:t>ation:</w:t>
+        <w:t>-closure Optimization:</w:t>
       </w:r>
       <w:r>
         <w:t xml:space="preserve"> Efficiently computes reachable states</w:t>
@@ -8207,10 +8124,7 @@
         <w:t>Correctness Guarantee:</w:t>
       </w:r>
       <w:r>
-        <w:t xml:space="preserve"> Result</w:t>
-      </w:r>
-      <w:r>
-        <w:t xml:space="preserve"> is provably minimal</w:t>
+        <w:t xml:space="preserve"> Result is provably minimal</w:t>
       </w:r>
     </w:p>
     <w:p>
@@ -8347,13 +8261,7 @@
         <w:rPr>
           <w:b/>
         </w:rPr>
-        <w:t xml:space="preserve"> In</w:t>
-      </w:r>
-      <w:r>
-        <w:rPr>
-          <w:b/>
-        </w:rPr>
-        <w:t>tegration:</w:t>
+        <w:t xml:space="preserve"> Integration:</w:t>
       </w:r>
       <w:r>
         <w:t xml:space="preserve"> Automatic state diagram generation</w:t>
@@ -8471,14 +8379,7 @@
           <w:b/>
           <w:sz w:val="33"/>
         </w:rPr>
-        <w:t>5.1 Sample I</w:t>
-      </w:r>
-      <w:r>
-        <w:rPr>
-          <w:b/>
-          <w:sz w:val="33"/>
-        </w:rPr>
-        <w:t>nput</w:t>
+        <w:t>5.1 Sample Input</w:t>
       </w:r>
       <w:bookmarkEnd w:id="29"/>
     </w:p>
@@ -8709,13 +8610,7 @@
         <w:rPr>
           <w:rFonts w:eastAsia="Georgia" w:hAnsi="Georgia" w:cs="Georgia"/>
         </w:rPr>
-        <w:t xml:space="preserve"> ε-NFA with approximately 20+ state</w:t>
-      </w:r>
-      <w:r>
-        <w:rPr>
-          <w:rFonts w:eastAsia="Georgia" w:hAnsi="Georgia" w:cs="Georgia"/>
-        </w:rPr>
-        <w:t>s and multiple ε-transitions</w:t>
+        <w:t xml:space="preserve"> ε-NFA with approximately 20+ states and multiple ε-transitions</w:t>
       </w:r>
     </w:p>
     <w:p>
@@ -8957,10 +8852,7 @@
         <w:t>Second p:</w:t>
       </w:r>
       <w:r>
-        <w:t xml:space="preserve"> process through union bran</w:t>
-      </w:r>
-      <w:r>
-        <w:t>ch</w:t>
+        <w:t xml:space="preserve"> process through union branch</w:t>
       </w:r>
     </w:p>
     <w:p>
@@ -9053,10 +8945,7 @@
         </w:numPr>
       </w:pPr>
       <w:r>
-        <w:t>States</w:t>
-      </w:r>
-      <w:r>
-        <w:t xml:space="preserve"> with identical transition structure can merge</w:t>
+        <w:t>States with identical transition structure can merge</w:t>
       </w:r>
     </w:p>
     <w:p>
@@ -9476,14 +9365,7 @@
           <w:b/>
           <w:sz w:val="33"/>
         </w:rPr>
-        <w:t>6</w:t>
-      </w:r>
-      <w:r>
-        <w:rPr>
-          <w:b/>
-          <w:sz w:val="33"/>
-        </w:rPr>
-        <w:t>.1 State Count Reduction</w:t>
+        <w:t>6.1 State Count Reduction</w:t>
       </w:r>
       <w:bookmarkEnd w:id="34"/>
     </w:p>
@@ -10073,10 +9955,7 @@
         <w:t>Thompson construction:</w:t>
       </w:r>
       <w:r>
-        <w:t xml:space="preserve"> 1-2ms (20+ </w:t>
-      </w:r>
-      <w:r>
-        <w:t>states)</w:t>
+        <w:t xml:space="preserve"> 1-2ms (20+ states)</w:t>
       </w:r>
     </w:p>
     <w:p>
@@ -10320,14 +10199,7 @@
           <w:b/>
           <w:sz w:val="33"/>
         </w:rPr>
-        <w:t>7.2 Theory-to-Practice Connectio</w:t>
-      </w:r>
-      <w:r>
-        <w:rPr>
-          <w:b/>
-          <w:sz w:val="33"/>
-        </w:rPr>
-        <w:t>n</w:t>
+        <w:t>7.2 Theory-to-Practice Connection</w:t>
       </w:r>
       <w:bookmarkEnd w:id="39"/>
     </w:p>
@@ -10646,15 +10518,7 @@
           <w:b/>
           <w:sz w:val="33"/>
         </w:rPr>
-        <w:t>8.1 Challenge: Handling ε-Transiti</w:t>
-      </w:r>
-      <w:r>
-        <w:rPr>
-          <w:rFonts w:eastAsia="Georgia" w:hAnsi="Georgia" w:cs="Georgia"/>
-          <w:b/>
-          <w:sz w:val="33"/>
-        </w:rPr>
-        <w:t>ons</w:t>
+        <w:t>8.1 Challenge: Handling ε-Transitions</w:t>
       </w:r>
       <w:bookmarkEnd w:id="42"/>
     </w:p>
@@ -10763,14 +10627,7 @@
           <w:b/>
           <w:sz w:val="33"/>
         </w:rPr>
-        <w:t xml:space="preserve">8.2 Challenge: DFA State </w:t>
-      </w:r>
-      <w:r>
-        <w:rPr>
-          <w:b/>
-          <w:sz w:val="33"/>
-        </w:rPr>
-        <w:t>Explosion</w:t>
+        <w:t>8.2 Challenge: DFA State Explosion</w:t>
       </w:r>
       <w:bookmarkEnd w:id="43"/>
     </w:p>
@@ -11074,14 +10931,7 @@
           <w:b/>
           <w:sz w:val="42"/>
         </w:rPr>
-        <w:t>9. Code Quality &amp; Design Pattern</w:t>
-      </w:r>
-      <w:r>
-        <w:rPr>
-          <w:b/>
-          <w:sz w:val="42"/>
-        </w:rPr>
-        <w:t>s</w:t>
+        <w:t>9. Code Quality &amp; Design Patterns</w:t>
       </w:r>
       <w:bookmarkEnd w:id="46"/>
     </w:p>
@@ -11175,10 +11025,7 @@
         </w:numPr>
       </w:pPr>
       <w:r>
-        <w:t>Regex validation: catches unmat</w:t>
-      </w:r>
-      <w:r>
-        <w:t>ched parentheses, invalid operators</w:t>
+        <w:t>Regex validation: catches unmatched parentheses, invalid operators</w:t>
       </w:r>
     </w:p>
     <w:p>
@@ -11274,10 +11121,7 @@
         <w:t>Naming:</w:t>
       </w:r>
       <w:r>
-        <w:t xml:space="preserve"> Clear, </w:t>
-      </w:r>
-      <w:r>
-        <w:t>descriptive variable names</w:t>
+        <w:t xml:space="preserve"> Clear, descriptive variable names</w:t>
       </w:r>
     </w:p>
     <w:p>
@@ -11493,10 +11337,7 @@
         <w:t>Optimization:</w:t>
       </w:r>
       <w:r>
-        <w:t xml:space="preserve"> Implement Hop</w:t>
-      </w:r>
-      <w:r>
-        <w:t>croft's minimization algorithm</w:t>
+        <w:t xml:space="preserve"> Implement Hopcroft's minimization algorithm</w:t>
       </w:r>
     </w:p>
     <w:p>
@@ -11579,13 +11420,7 @@
         <w:spacing w:after="210"/>
       </w:pPr>
       <w:r>
-        <w:t>This project successfully demons</w:t>
-      </w:r>
-      <w:r>
-        <w:t>trates the complete pipeline from regular expressions to minimized deterministic finite automata. By implementing Thompson's Construction, Subset Construction, and Table-Filling minimization, we provide practical insight into how formal language theory tra</w:t>
-      </w:r>
-      <w:r>
-        <w:t>nslates to working software.</w:t>
+        <w:t>This project successfully demonstrates the complete pipeline from regular expressions to minimized deterministic finite automata. By implementing Thompson's Construction, Subset Construction, and Table-Filling minimization, we provide practical insight into how formal language theory translates to working software.</w:t>
       </w:r>
     </w:p>
     <w:p>
@@ -11593,10 +11428,7 @@
         <w:spacing w:after="210"/>
       </w:pPr>
       <w:r>
-        <w:t>The interactive GUI enables both learning and experimentation, allowing users to visualize abstract concepts and test their understanding with custom inputs. The modular, well-documented code serves as a reference implementatio</w:t>
-      </w:r>
-      <w:r>
-        <w:t>n suitable for educational purposes.</w:t>
+        <w:t>The interactive GUI enables both learning and experimentation, allowing users to visualize abstract concepts and test their understanding with custom inputs. The modular, well-documented code serves as a reference implementation suitable for educational purposes.</w:t>
       </w:r>
     </w:p>
     <w:p>
@@ -11621,13 +11453,7 @@
         <w:rPr>
           <w:rFonts w:eastAsia="Georgia" w:hAnsi="Georgia" w:cs="Georgia"/>
         </w:rPr>
-        <w:t>✓</w:t>
-      </w:r>
-      <w:r>
-        <w:rPr>
-          <w:rFonts w:eastAsia="Georgia" w:hAnsi="Georgia" w:cs="Georgia"/>
-        </w:rPr>
-        <w:t xml:space="preserve"> Correct implementation of three fundamental algorithms</w:t>
+        <w:t>✓ Correct implementation of three fundamental algorithms</w:t>
       </w:r>
     </w:p>
     <w:p>
@@ -11641,13 +11467,7 @@
         <w:rPr>
           <w:rFonts w:eastAsia="Georgia" w:hAnsi="Georgia" w:cs="Georgia"/>
         </w:rPr>
-        <w:t>✓</w:t>
-      </w:r>
-      <w:r>
-        <w:rPr>
-          <w:rFonts w:eastAsia="Georgia" w:hAnsi="Georgia" w:cs="Georgia"/>
-        </w:rPr>
-        <w:t xml:space="preserve"> Interactive GUI with visualization capabilities</w:t>
+        <w:t>✓ Interactive GUI with visualization capabilities</w:t>
       </w:r>
     </w:p>
     <w:p>
@@ -11661,13 +11481,7 @@
         <w:rPr>
           <w:rFonts w:eastAsia="Georgia" w:hAnsi="Georgia" w:cs="Georgia"/>
         </w:rPr>
-        <w:t>✓</w:t>
-      </w:r>
-      <w:r>
-        <w:rPr>
-          <w:rFonts w:eastAsia="Georgia" w:hAnsi="Georgia" w:cs="Georgia"/>
-        </w:rPr>
-        <w:t xml:space="preserve"> Comprehensive test cases demonstrating correctness</w:t>
+        <w:t>✓ Comprehensive test cases demonstrating correctness</w:t>
       </w:r>
     </w:p>
     <w:p>
@@ -11681,19 +11495,7 @@
         <w:rPr>
           <w:rFonts w:eastAsia="Georgia" w:hAnsi="Georgia" w:cs="Georgia"/>
         </w:rPr>
-        <w:t>✓</w:t>
-      </w:r>
-      <w:r>
-        <w:rPr>
-          <w:rFonts w:eastAsia="Georgia" w:hAnsi="Georgia" w:cs="Georgia"/>
-        </w:rPr>
-        <w:t xml:space="preserve"> Clean, maintainable code following best</w:t>
-      </w:r>
-      <w:r>
-        <w:rPr>
-          <w:rFonts w:eastAsia="Georgia" w:hAnsi="Georgia" w:cs="Georgia"/>
-        </w:rPr>
-        <w:t xml:space="preserve"> practices</w:t>
+        <w:t>✓ Clean, maintainable code following best practices</w:t>
       </w:r>
     </w:p>
     <w:p>
@@ -11707,13 +11509,7 @@
         <w:rPr>
           <w:rFonts w:eastAsia="Georgia" w:hAnsi="Georgia" w:cs="Georgia"/>
         </w:rPr>
-        <w:t>✓</w:t>
-      </w:r>
-      <w:r>
-        <w:rPr>
-          <w:rFonts w:eastAsia="Georgia" w:hAnsi="Georgia" w:cs="Georgia"/>
-        </w:rPr>
-        <w:t xml:space="preserve"> Educational value through theory-practice connection</w:t>
+        <w:t>✓ Educational value through theory-practice connection</w:t>
       </w:r>
     </w:p>
     <w:p/>
@@ -11723,7 +11519,7 @@
           <w:noProof/>
         </w:rPr>
         <w:pict>
-          <v:rect id="_x0000_i1038" alt="" style="width:434.5pt;height:.05pt;mso-width-percent:0;mso-height-percent:0;mso-width-percent:0;mso-height-percent:0" o:hralign="center" o:hrstd="t" o:hr="t"/>
+          <v:rect id="_x0000_i1036" alt="" style="width:434.5pt;height:.05pt;mso-width-percent:0;mso-height-percent:0;mso-width-percent:0;mso-height-percent:0" o:hralign="center" o:hrstd="t" o:hr="t"/>
         </w:pict>
       </w:r>
     </w:p>
@@ -11811,7 +11607,7 @@
             <w:bCs/>
             <w:noProof/>
           </w:rPr>
-          <w:t>7</w:t>
+          <w:t>13</w:t>
         </w:r>
         <w:r>
           <w:rPr>

</xml_diff>